<commit_message>
SRS Atualizado | Diagrama de Classes
</commit_message>
<xml_diff>
--- a/Engenharia de Software/SRS - EVITAR.docx
+++ b/Engenharia de Software/SRS - EVITAR.docx
@@ -10,6 +10,7 @@
           <w:docPartUnique/>
         </w:docPartObj>
       </w:sdtPr>
+      <w:sdtEndPr/>
       <w:sdtContent>
         <w:p>
           <w:r>
@@ -356,6 +357,7 @@
                                   <w:dataBinding w:prefixMappings="xmlns:ns0='http://purl.org/dc/elements/1.1/' xmlns:ns1='http://schemas.openxmlformats.org/package/2006/metadata/core-properties' " w:xpath="/ns1:coreProperties[1]/ns0:creator[1]" w:storeItemID="{6C3C8BC8-F283-45AE-878A-BAB7291924A1}"/>
                                   <w:text/>
                                 </w:sdtPr>
+                                <w:sdtEndPr/>
                                 <w:sdtContent>
                                   <w:p>
                                     <w:pPr>
@@ -401,6 +403,7 @@
                                     <w:dataBinding w:prefixMappings="xmlns:ns0='http://schemas.microsoft.com/office/2006/coverPageProps' " w:xpath="/ns0:CoverPageProperties[1]/ns0:CompanyEmail[1]" w:storeItemID="{55AF091B-3C7A-41E3-B477-F2FDAA23CFDA}"/>
                                     <w:text/>
                                   </w:sdtPr>
+                                  <w:sdtEndPr/>
                                   <w:sdtContent>
                                     <w:r>
                                       <w:rPr>
@@ -455,6 +458,7 @@
                             <w:dataBinding w:prefixMappings="xmlns:ns0='http://purl.org/dc/elements/1.1/' xmlns:ns1='http://schemas.openxmlformats.org/package/2006/metadata/core-properties' " w:xpath="/ns1:coreProperties[1]/ns0:creator[1]" w:storeItemID="{6C3C8BC8-F283-45AE-878A-BAB7291924A1}"/>
                             <w:text/>
                           </w:sdtPr>
+                          <w:sdtEndPr/>
                           <w:sdtContent>
                             <w:p>
                               <w:pPr>
@@ -500,6 +504,7 @@
                               <w:dataBinding w:prefixMappings="xmlns:ns0='http://schemas.microsoft.com/office/2006/coverPageProps' " w:xpath="/ns0:CoverPageProperties[1]/ns0:CompanyEmail[1]" w:storeItemID="{55AF091B-3C7A-41E3-B477-F2FDAA23CFDA}"/>
                               <w:text/>
                             </w:sdtPr>
+                            <w:sdtEndPr/>
                             <w:sdtContent>
                               <w:r>
                                 <w:rPr>
@@ -607,7 +612,7 @@
                                     <w:sz w:val="28"/>
                                     <w:szCs w:val="28"/>
                                   </w:rPr>
-                                  <w:t>4</w:t>
+                                  <w:t>5</w:t>
                                 </w:r>
                               </w:p>
                               <w:sdt>
@@ -624,6 +629,7 @@
                                   <w:dataBinding w:prefixMappings="xmlns:ns0='http://schemas.microsoft.com/office/2006/coverPageProps' " w:xpath="/ns0:CoverPageProperties[1]/ns0:Abstract[1]" w:storeItemID="{55AF091B-3C7A-41E3-B477-F2FDAA23CFDA}"/>
                                   <w:text w:multiLine="1"/>
                                 </w:sdtPr>
+                                <w:sdtEndPr/>
                                 <w:sdtContent>
                                   <w:p>
                                     <w:pPr>
@@ -695,7 +701,7 @@
                               <w:sz w:val="28"/>
                               <w:szCs w:val="28"/>
                             </w:rPr>
-                            <w:t>4</w:t>
+                            <w:t>5</w:t>
                           </w:r>
                         </w:p>
                         <w:sdt>
@@ -712,6 +718,7 @@
                             <w:dataBinding w:prefixMappings="xmlns:ns0='http://schemas.microsoft.com/office/2006/coverPageProps' " w:xpath="/ns0:CoverPageProperties[1]/ns0:Abstract[1]" w:storeItemID="{55AF091B-3C7A-41E3-B477-F2FDAA23CFDA}"/>
                             <w:text w:multiLine="1"/>
                           </w:sdtPr>
+                          <w:sdtEndPr/>
                           <w:sdtContent>
                             <w:p>
                               <w:pPr>
@@ -859,6 +866,7 @@
                                   <w:dataBinding w:prefixMappings="xmlns:ns0='http://purl.org/dc/elements/1.1/' xmlns:ns1='http://schemas.openxmlformats.org/package/2006/metadata/core-properties' " w:xpath="/ns1:coreProperties[1]/ns0:subject[1]" w:storeItemID="{6C3C8BC8-F283-45AE-878A-BAB7291924A1}"/>
                                   <w:text/>
                                 </w:sdtPr>
+                                <w:sdtEndPr/>
                                 <w:sdtContent>
                                   <w:p>
                                     <w:pPr>
@@ -988,6 +996,7 @@
                             <w:dataBinding w:prefixMappings="xmlns:ns0='http://purl.org/dc/elements/1.1/' xmlns:ns1='http://schemas.openxmlformats.org/package/2006/metadata/core-properties' " w:xpath="/ns1:coreProperties[1]/ns0:subject[1]" w:storeItemID="{6C3C8BC8-F283-45AE-878A-BAB7291924A1}"/>
                             <w:text/>
                           </w:sdtPr>
+                          <w:sdtEndPr/>
                           <w:sdtContent>
                             <w:p>
                               <w:pPr>
@@ -2752,14 +2761,7 @@
                 <w:sz w:val="22"/>
                 <w:szCs w:val="22"/>
               </w:rPr>
-              <w:t>Use-Case Scenario Ver histórico de fluxo de</w:t>
-            </w:r>
-            <w:r>
-              <w:rPr>
-                <w:sz w:val="22"/>
-                <w:szCs w:val="22"/>
-              </w:rPr>
-              <w:t xml:space="preserve"> colaboradores</w:t>
+              <w:t>Use-Case Scenario Ver histórico de fluxo de colaboradores</w:t>
             </w:r>
           </w:p>
           <w:p>
@@ -2792,6 +2794,104 @@
             <w:pPr>
               <w:jc w:val="center"/>
               <w:cnfStyle w:val="000000000000" w:firstRow="0" w:lastRow="0" w:firstColumn="0" w:lastColumn="0" w:oddVBand="0" w:evenVBand="0" w:oddHBand="0" w:evenHBand="0" w:firstRowFirstColumn="0" w:firstRowLastColumn="0" w:lastRowFirstColumn="0" w:lastRowLastColumn="0"/>
+              <w:rPr>
+                <w:sz w:val="22"/>
+                <w:szCs w:val="22"/>
+              </w:rPr>
+            </w:pPr>
+            <w:r>
+              <w:rPr>
+                <w:sz w:val="22"/>
+                <w:szCs w:val="22"/>
+              </w:rPr>
+              <w:t>Vitor Santos</w:t>
+            </w:r>
+          </w:p>
+        </w:tc>
+      </w:tr>
+      <w:tr>
+        <w:trPr>
+          <w:cnfStyle w:val="000000100000" w:firstRow="0" w:lastRow="0" w:firstColumn="0" w:lastColumn="0" w:oddVBand="0" w:evenVBand="0" w:oddHBand="1" w:evenHBand="0" w:firstRowFirstColumn="0" w:firstRowLastColumn="0" w:lastRowFirstColumn="0" w:lastRowLastColumn="0"/>
+          <w:trHeight w:val="478"/>
+        </w:trPr>
+        <w:tc>
+          <w:tcPr>
+            <w:cnfStyle w:val="001000000000" w:firstRow="0" w:lastRow="0" w:firstColumn="1" w:lastColumn="0" w:oddVBand="0" w:evenVBand="0" w:oddHBand="0" w:evenHBand="0" w:firstRowFirstColumn="0" w:firstRowLastColumn="0" w:lastRowFirstColumn="0" w:lastRowLastColumn="0"/>
+            <w:tcW w:w="1555" w:type="dxa"/>
+          </w:tcPr>
+          <w:p>
+            <w:pPr>
+              <w:jc w:val="center"/>
+              <w:rPr>
+                <w:sz w:val="22"/>
+                <w:szCs w:val="22"/>
+              </w:rPr>
+            </w:pPr>
+            <w:r>
+              <w:rPr>
+                <w:sz w:val="22"/>
+                <w:szCs w:val="22"/>
+              </w:rPr>
+              <w:t>03/10/2019</w:t>
+            </w:r>
+          </w:p>
+        </w:tc>
+        <w:tc>
+          <w:tcPr>
+            <w:tcW w:w="1275" w:type="dxa"/>
+          </w:tcPr>
+          <w:p>
+            <w:pPr>
+              <w:jc w:val="center"/>
+              <w:cnfStyle w:val="000000100000" w:firstRow="0" w:lastRow="0" w:firstColumn="0" w:lastColumn="0" w:oddVBand="0" w:evenVBand="0" w:oddHBand="1" w:evenHBand="0" w:firstRowFirstColumn="0" w:firstRowLastColumn="0" w:lastRowFirstColumn="0" w:lastRowLastColumn="0"/>
+              <w:rPr>
+                <w:sz w:val="22"/>
+                <w:szCs w:val="22"/>
+              </w:rPr>
+            </w:pPr>
+            <w:r>
+              <w:rPr>
+                <w:sz w:val="22"/>
+                <w:szCs w:val="22"/>
+              </w:rPr>
+              <w:t>1.5</w:t>
+            </w:r>
+          </w:p>
+        </w:tc>
+        <w:tc>
+          <w:tcPr>
+            <w:tcW w:w="3636" w:type="dxa"/>
+          </w:tcPr>
+          <w:p>
+            <w:pPr>
+              <w:pStyle w:val="PargrafodaLista"/>
+              <w:numPr>
+                <w:ilvl w:val="0"/>
+                <w:numId w:val="2"/>
+              </w:numPr>
+              <w:cnfStyle w:val="000000100000" w:firstRow="0" w:lastRow="0" w:firstColumn="0" w:lastColumn="0" w:oddVBand="0" w:evenVBand="0" w:oddHBand="1" w:evenHBand="0" w:firstRowFirstColumn="0" w:firstRowLastColumn="0" w:lastRowFirstColumn="0" w:lastRowLastColumn="0"/>
+              <w:rPr>
+                <w:sz w:val="22"/>
+                <w:szCs w:val="22"/>
+              </w:rPr>
+            </w:pPr>
+            <w:r>
+              <w:rPr>
+                <w:sz w:val="22"/>
+                <w:szCs w:val="22"/>
+              </w:rPr>
+              <w:t>Diagrama de Classes</w:t>
+            </w:r>
+          </w:p>
+        </w:tc>
+        <w:tc>
+          <w:tcPr>
+            <w:tcW w:w="2156" w:type="dxa"/>
+          </w:tcPr>
+          <w:p>
+            <w:pPr>
+              <w:jc w:val="center"/>
+              <w:cnfStyle w:val="000000100000" w:firstRow="0" w:lastRow="0" w:firstColumn="0" w:lastColumn="0" w:oddVBand="0" w:evenVBand="0" w:oddHBand="1" w:evenHBand="0" w:firstRowFirstColumn="0" w:firstRowLastColumn="0" w:lastRowFirstColumn="0" w:lastRowLastColumn="0"/>
               <w:rPr>
                 <w:sz w:val="22"/>
                 <w:szCs w:val="22"/>
@@ -8038,8 +8138,6 @@
       </w:r>
       <w:bookmarkEnd w:id="2"/>
     </w:p>
-    <w:bookmarkStart w:id="3" w:name="_GoBack"/>
-    <w:bookmarkEnd w:id="3"/>
     <w:p>
       <w:pPr>
         <w:pStyle w:val="ndicedeilustraes"/>
@@ -8920,7 +9018,7 @@
           <w:szCs w:val="48"/>
         </w:rPr>
       </w:pPr>
-      <w:bookmarkStart w:id="4" w:name="_Toc23520909"/>
+      <w:bookmarkStart w:id="3" w:name="_Toc23520909"/>
       <w:r>
         <w:rPr>
           <w:b/>
@@ -8931,7 +9029,7 @@
         <w:lastRenderedPageBreak/>
         <w:t>Software Requirements Specification</w:t>
       </w:r>
-      <w:bookmarkEnd w:id="4"/>
+      <w:bookmarkEnd w:id="3"/>
     </w:p>
     <w:p/>
     <w:p/>
@@ -8946,13 +9044,13 @@
         </w:numPr>
         <w:spacing w:before="120" w:after="60"/>
       </w:pPr>
-      <w:bookmarkStart w:id="5" w:name="_Toc21684591"/>
-      <w:bookmarkStart w:id="6" w:name="_Toc23520910"/>
+      <w:bookmarkStart w:id="4" w:name="_Toc21684591"/>
+      <w:bookmarkStart w:id="5" w:name="_Toc23520910"/>
       <w:r>
         <w:t>Introdução</w:t>
       </w:r>
+      <w:bookmarkEnd w:id="4"/>
       <w:bookmarkEnd w:id="5"/>
-      <w:bookmarkEnd w:id="6"/>
     </w:p>
     <w:p/>
     <w:p>
@@ -9016,15 +9114,15 @@
           <w:numId w:val="1"/>
         </w:numPr>
       </w:pPr>
-      <w:bookmarkStart w:id="7" w:name="_30j0zll" w:colFirst="0" w:colLast="0"/>
-      <w:bookmarkStart w:id="8" w:name="_Toc21684592"/>
-      <w:bookmarkStart w:id="9" w:name="_Toc23520911"/>
+      <w:bookmarkStart w:id="6" w:name="_30j0zll" w:colFirst="0" w:colLast="0"/>
+      <w:bookmarkStart w:id="7" w:name="_Toc21684592"/>
+      <w:bookmarkStart w:id="8" w:name="_Toc23520911"/>
+      <w:bookmarkEnd w:id="6"/>
+      <w:r>
+        <w:t>Propósito</w:t>
+      </w:r>
       <w:bookmarkEnd w:id="7"/>
-      <w:r>
-        <w:t>Propósito</w:t>
-      </w:r>
       <w:bookmarkEnd w:id="8"/>
-      <w:bookmarkEnd w:id="9"/>
     </w:p>
     <w:p/>
     <w:p>
@@ -9145,15 +9243,15 @@
           <w:numId w:val="1"/>
         </w:numPr>
       </w:pPr>
-      <w:bookmarkStart w:id="10" w:name="_1fob9te" w:colFirst="0" w:colLast="0"/>
-      <w:bookmarkStart w:id="11" w:name="_Toc21684593"/>
-      <w:bookmarkStart w:id="12" w:name="_Toc23520912"/>
+      <w:bookmarkStart w:id="9" w:name="_1fob9te" w:colFirst="0" w:colLast="0"/>
+      <w:bookmarkStart w:id="10" w:name="_Toc21684593"/>
+      <w:bookmarkStart w:id="11" w:name="_Toc23520912"/>
+      <w:bookmarkEnd w:id="9"/>
+      <w:r>
+        <w:t>Domínio</w:t>
+      </w:r>
       <w:bookmarkEnd w:id="10"/>
-      <w:r>
-        <w:t>Domínio</w:t>
-      </w:r>
       <w:bookmarkEnd w:id="11"/>
-      <w:bookmarkEnd w:id="12"/>
     </w:p>
     <w:p/>
     <w:p>
@@ -9229,16 +9327,16 @@
           <w:numId w:val="1"/>
         </w:numPr>
       </w:pPr>
-      <w:bookmarkStart w:id="13" w:name="_meaxu5uagfyf" w:colFirst="0" w:colLast="0"/>
-      <w:bookmarkStart w:id="14" w:name="_Toc21684594"/>
-      <w:bookmarkStart w:id="15" w:name="_Toc23520913"/>
-      <w:bookmarkEnd w:id="13"/>
+      <w:bookmarkStart w:id="12" w:name="_meaxu5uagfyf" w:colFirst="0" w:colLast="0"/>
+      <w:bookmarkStart w:id="13" w:name="_Toc21684594"/>
+      <w:bookmarkStart w:id="14" w:name="_Toc23520913"/>
+      <w:bookmarkEnd w:id="12"/>
       <w:r>
         <w:lastRenderedPageBreak/>
         <w:t>Definições, Acrónimos e Abreviaturas</w:t>
       </w:r>
+      <w:bookmarkEnd w:id="13"/>
       <w:bookmarkEnd w:id="14"/>
-      <w:bookmarkEnd w:id="15"/>
     </w:p>
     <w:p/>
     <w:p>
@@ -9427,15 +9525,15 @@
           <w:numId w:val="1"/>
         </w:numPr>
       </w:pPr>
-      <w:bookmarkStart w:id="16" w:name="_tyjcwt" w:colFirst="0" w:colLast="0"/>
-      <w:bookmarkStart w:id="17" w:name="_Toc21684595"/>
-      <w:bookmarkStart w:id="18" w:name="_Toc23520914"/>
+      <w:bookmarkStart w:id="15" w:name="_tyjcwt" w:colFirst="0" w:colLast="0"/>
+      <w:bookmarkStart w:id="16" w:name="_Toc21684595"/>
+      <w:bookmarkStart w:id="17" w:name="_Toc23520914"/>
+      <w:bookmarkEnd w:id="15"/>
+      <w:r>
+        <w:t>Visão Geral</w:t>
+      </w:r>
       <w:bookmarkEnd w:id="16"/>
-      <w:r>
-        <w:t>Visão Geral</w:t>
-      </w:r>
       <w:bookmarkEnd w:id="17"/>
-      <w:bookmarkEnd w:id="18"/>
     </w:p>
     <w:p/>
     <w:p>
@@ -9498,15 +9596,15 @@
           <w:numId w:val="1"/>
         </w:numPr>
       </w:pPr>
-      <w:bookmarkStart w:id="19" w:name="_6boafpxn883l" w:colFirst="0" w:colLast="0"/>
-      <w:bookmarkStart w:id="20" w:name="_Toc21684596"/>
-      <w:bookmarkStart w:id="21" w:name="_Toc23520915"/>
+      <w:bookmarkStart w:id="18" w:name="_6boafpxn883l" w:colFirst="0" w:colLast="0"/>
+      <w:bookmarkStart w:id="19" w:name="_Toc21684596"/>
+      <w:bookmarkStart w:id="20" w:name="_Toc23520915"/>
+      <w:bookmarkEnd w:id="18"/>
+      <w:r>
+        <w:t>Dependências e Suposições</w:t>
+      </w:r>
       <w:bookmarkEnd w:id="19"/>
-      <w:r>
-        <w:t>Dependências e Suposições</w:t>
-      </w:r>
       <w:bookmarkEnd w:id="20"/>
-      <w:bookmarkEnd w:id="21"/>
     </w:p>
     <w:p>
       <w:pPr>
@@ -9562,16 +9660,16 @@
           <w:numId w:val="1"/>
         </w:numPr>
       </w:pPr>
-      <w:bookmarkStart w:id="22" w:name="_2s8eyo1" w:colFirst="0" w:colLast="0"/>
-      <w:bookmarkStart w:id="23" w:name="_Toc21684597"/>
-      <w:bookmarkStart w:id="24" w:name="_Toc23520916"/>
-      <w:bookmarkEnd w:id="22"/>
+      <w:bookmarkStart w:id="21" w:name="_2s8eyo1" w:colFirst="0" w:colLast="0"/>
+      <w:bookmarkStart w:id="22" w:name="_Toc21684597"/>
+      <w:bookmarkStart w:id="23" w:name="_Toc23520916"/>
+      <w:bookmarkEnd w:id="21"/>
       <w:r>
         <w:lastRenderedPageBreak/>
         <w:t>Requisitos Específicos</w:t>
       </w:r>
+      <w:bookmarkEnd w:id="22"/>
       <w:bookmarkEnd w:id="23"/>
-      <w:bookmarkEnd w:id="24"/>
       <w:r>
         <w:t xml:space="preserve"> </w:t>
       </w:r>
@@ -9651,11 +9749,11 @@
           <w:numId w:val="4"/>
         </w:numPr>
       </w:pPr>
-      <w:bookmarkStart w:id="25" w:name="_Toc23520917"/>
+      <w:bookmarkStart w:id="24" w:name="_Toc23520917"/>
       <w:r>
         <w:t>Requisitos Funcionais</w:t>
       </w:r>
-      <w:bookmarkEnd w:id="25"/>
+      <w:bookmarkEnd w:id="24"/>
     </w:p>
     <w:p>
       <w:pPr>
@@ -11564,7 +11662,23 @@
           <w:sz w:val="22"/>
           <w:szCs w:val="22"/>
         </w:rPr>
-        <w:t>em certos períodos de tempo, mostrando também o colaborador que o usou naquele registo especifico.</w:t>
+        <w:t xml:space="preserve">em certos períodos de tempo, mostrando também o colaborador que o usou naquele registo </w:t>
+      </w:r>
+      <w:proofErr w:type="gramStart"/>
+      <w:r>
+        <w:rPr>
+          <w:sz w:val="22"/>
+          <w:szCs w:val="22"/>
+        </w:rPr>
+        <w:t>especifico</w:t>
+      </w:r>
+      <w:proofErr w:type="gramEnd"/>
+      <w:r>
+        <w:rPr>
+          <w:sz w:val="22"/>
+          <w:szCs w:val="22"/>
+        </w:rPr>
+        <w:t>.</w:t>
       </w:r>
     </w:p>
     <w:p>
@@ -11927,7 +12041,23 @@
           <w:sz w:val="22"/>
           <w:szCs w:val="22"/>
         </w:rPr>
-        <w:t>em certos períodos de tempo, mostrando também os EPIs que o mesmo usou aquando daquele registo</w:t>
+        <w:t xml:space="preserve">em certos </w:t>
+      </w:r>
+      <w:proofErr w:type="gramStart"/>
+      <w:r>
+        <w:rPr>
+          <w:sz w:val="22"/>
+          <w:szCs w:val="22"/>
+        </w:rPr>
+        <w:t>períodos de tempo</w:t>
+      </w:r>
+      <w:proofErr w:type="gramEnd"/>
+      <w:r>
+        <w:rPr>
+          <w:sz w:val="22"/>
+          <w:szCs w:val="22"/>
+        </w:rPr>
+        <w:t>, mostrando também os EPIs que o mesmo usou aquando daquele registo</w:t>
       </w:r>
     </w:p>
     <w:p>
@@ -14352,7 +14482,7 @@
           <w:szCs w:val="22"/>
         </w:rPr>
       </w:pPr>
-      <w:bookmarkStart w:id="26" w:name="_Toc23520918"/>
+      <w:bookmarkStart w:id="25" w:name="_Toc23520918"/>
       <w:r>
         <w:rPr>
           <w:sz w:val="22"/>
@@ -14361,7 +14491,7 @@
         <w:lastRenderedPageBreak/>
         <w:t>Requisitos Não Funcionais</w:t>
       </w:r>
-      <w:bookmarkEnd w:id="26"/>
+      <w:bookmarkEnd w:id="25"/>
     </w:p>
     <w:p>
       <w:pPr>
@@ -17866,7 +17996,23 @@
           <w:sz w:val="22"/>
           <w:szCs w:val="22"/>
         </w:rPr>
-        <w:t>Verificação da data de emissão do documento e avisar com um período de tempo definido pelos administradores.</w:t>
+        <w:t xml:space="preserve">Verificação da data de emissão do documento e avisar com um </w:t>
+      </w:r>
+      <w:proofErr w:type="gramStart"/>
+      <w:r>
+        <w:rPr>
+          <w:sz w:val="22"/>
+          <w:szCs w:val="22"/>
+        </w:rPr>
+        <w:t>período de tempo</w:t>
+      </w:r>
+      <w:proofErr w:type="gramEnd"/>
+      <w:r>
+        <w:rPr>
+          <w:sz w:val="22"/>
+          <w:szCs w:val="22"/>
+        </w:rPr>
+        <w:t xml:space="preserve"> definido pelos administradores.</w:t>
       </w:r>
     </w:p>
     <w:p>
@@ -17930,12 +18076,12 @@
           <w:numId w:val="4"/>
         </w:numPr>
       </w:pPr>
-      <w:bookmarkStart w:id="27" w:name="_Toc23520919"/>
+      <w:bookmarkStart w:id="26" w:name="_Toc23520919"/>
       <w:r>
         <w:lastRenderedPageBreak/>
         <w:t>Diagramas Use-Case</w:t>
       </w:r>
-      <w:bookmarkEnd w:id="27"/>
+      <w:bookmarkEnd w:id="26"/>
     </w:p>
     <w:p/>
     <w:p>
@@ -17946,11 +18092,11 @@
           <w:numId w:val="4"/>
         </w:numPr>
       </w:pPr>
-      <w:bookmarkStart w:id="28" w:name="_Toc23520920"/>
+      <w:bookmarkStart w:id="27" w:name="_Toc23520920"/>
       <w:r>
         <w:t>Use-Case Administração</w:t>
       </w:r>
-      <w:bookmarkEnd w:id="28"/>
+      <w:bookmarkEnd w:id="27"/>
     </w:p>
     <w:p/>
     <w:p>
@@ -18009,19 +18155,32 @@
         <w:pStyle w:val="Legenda"/>
         <w:jc w:val="center"/>
       </w:pPr>
-      <w:bookmarkStart w:id="29" w:name="_Toc23520954"/>
+      <w:bookmarkStart w:id="28" w:name="_Toc23520954"/>
       <w:r>
         <w:t xml:space="preserve">Figura </w:t>
       </w:r>
-      <w:fldSimple w:instr=" SEQ Figura \* ARABIC ">
-        <w:r>
-          <w:rPr>
-            <w:noProof/>
-          </w:rPr>
-          <w:t>1</w:t>
-        </w:r>
-        <w:bookmarkEnd w:id="29"/>
-      </w:fldSimple>
+      <w:r>
+        <w:fldChar w:fldCharType="begin"/>
+      </w:r>
+      <w:r>
+        <w:instrText xml:space="preserve"> SEQ Figura \* ARABIC </w:instrText>
+      </w:r>
+      <w:r>
+        <w:fldChar w:fldCharType="separate"/>
+      </w:r>
+      <w:r>
+        <w:rPr>
+          <w:noProof/>
+        </w:rPr>
+        <w:t>1</w:t>
+      </w:r>
+      <w:bookmarkEnd w:id="28"/>
+      <w:r>
+        <w:rPr>
+          <w:noProof/>
+        </w:rPr>
+        <w:fldChar w:fldCharType="end"/>
+      </w:r>
     </w:p>
     <w:p/>
     <w:p>
@@ -18032,14 +18191,14 @@
           <w:numId w:val="4"/>
         </w:numPr>
       </w:pPr>
-      <w:bookmarkStart w:id="30" w:name="_Toc23520921"/>
+      <w:bookmarkStart w:id="29" w:name="_Toc23520921"/>
       <w:r>
         <w:t xml:space="preserve">Use-Case </w:t>
       </w:r>
       <w:r>
         <w:t>Alertas</w:t>
       </w:r>
-      <w:bookmarkEnd w:id="30"/>
+      <w:bookmarkEnd w:id="29"/>
     </w:p>
     <w:p/>
     <w:p>
@@ -18098,19 +18257,32 @@
         <w:pStyle w:val="Legenda"/>
         <w:jc w:val="center"/>
       </w:pPr>
-      <w:bookmarkStart w:id="31" w:name="_Toc23520955"/>
+      <w:bookmarkStart w:id="30" w:name="_Toc23520955"/>
       <w:r>
         <w:t xml:space="preserve">Figura </w:t>
       </w:r>
-      <w:fldSimple w:instr=" SEQ Figura \* ARABIC ">
-        <w:r>
-          <w:rPr>
-            <w:noProof/>
-          </w:rPr>
-          <w:t>2</w:t>
-        </w:r>
-        <w:bookmarkEnd w:id="31"/>
-      </w:fldSimple>
+      <w:r>
+        <w:fldChar w:fldCharType="begin"/>
+      </w:r>
+      <w:r>
+        <w:instrText xml:space="preserve"> SEQ Figura \* ARABIC </w:instrText>
+      </w:r>
+      <w:r>
+        <w:fldChar w:fldCharType="separate"/>
+      </w:r>
+      <w:r>
+        <w:rPr>
+          <w:noProof/>
+        </w:rPr>
+        <w:t>2</w:t>
+      </w:r>
+      <w:bookmarkEnd w:id="30"/>
+      <w:r>
+        <w:rPr>
+          <w:noProof/>
+        </w:rPr>
+        <w:fldChar w:fldCharType="end"/>
+      </w:r>
     </w:p>
     <w:p>
       <w:r>
@@ -18125,7 +18297,7 @@
           <w:numId w:val="4"/>
         </w:numPr>
       </w:pPr>
-      <w:bookmarkStart w:id="32" w:name="_Toc23520922"/>
+      <w:bookmarkStart w:id="31" w:name="_Toc23520922"/>
       <w:r>
         <w:lastRenderedPageBreak/>
         <w:t xml:space="preserve">Use-Case </w:t>
@@ -18133,7 +18305,7 @@
       <w:r>
         <w:t>Visualização de Fluxos</w:t>
       </w:r>
-      <w:bookmarkEnd w:id="32"/>
+      <w:bookmarkEnd w:id="31"/>
     </w:p>
     <w:p/>
     <w:p>
@@ -18192,19 +18364,32 @@
         <w:pStyle w:val="Legenda"/>
         <w:jc w:val="center"/>
       </w:pPr>
-      <w:bookmarkStart w:id="33" w:name="_Toc23520956"/>
+      <w:bookmarkStart w:id="32" w:name="_Toc23520956"/>
       <w:r>
         <w:t xml:space="preserve">Figura </w:t>
       </w:r>
-      <w:fldSimple w:instr=" SEQ Figura \* ARABIC ">
-        <w:r>
-          <w:rPr>
-            <w:noProof/>
-          </w:rPr>
-          <w:t>3</w:t>
-        </w:r>
-        <w:bookmarkEnd w:id="33"/>
-      </w:fldSimple>
+      <w:r>
+        <w:fldChar w:fldCharType="begin"/>
+      </w:r>
+      <w:r>
+        <w:instrText xml:space="preserve"> SEQ Figura \* ARABIC </w:instrText>
+      </w:r>
+      <w:r>
+        <w:fldChar w:fldCharType="separate"/>
+      </w:r>
+      <w:r>
+        <w:rPr>
+          <w:noProof/>
+        </w:rPr>
+        <w:t>3</w:t>
+      </w:r>
+      <w:bookmarkEnd w:id="32"/>
+      <w:r>
+        <w:rPr>
+          <w:noProof/>
+        </w:rPr>
+        <w:fldChar w:fldCharType="end"/>
+      </w:r>
     </w:p>
     <w:p>
       <w:r>
@@ -18219,12 +18404,12 @@
           <w:numId w:val="4"/>
         </w:numPr>
       </w:pPr>
-      <w:bookmarkStart w:id="34" w:name="_Toc23520923"/>
+      <w:bookmarkStart w:id="33" w:name="_Toc23520923"/>
       <w:r>
         <w:lastRenderedPageBreak/>
         <w:t>Use-Case Scenarios</w:t>
       </w:r>
-      <w:bookmarkEnd w:id="34"/>
+      <w:bookmarkEnd w:id="33"/>
     </w:p>
     <w:p/>
     <w:p>
@@ -18235,11 +18420,11 @@
           <w:numId w:val="4"/>
         </w:numPr>
       </w:pPr>
-      <w:bookmarkStart w:id="35" w:name="_Toc23520924"/>
+      <w:bookmarkStart w:id="34" w:name="_Toc23520924"/>
       <w:r>
         <w:t>Use-Case Scenario Adicionar Cargo</w:t>
       </w:r>
-      <w:bookmarkEnd w:id="35"/>
+      <w:bookmarkEnd w:id="34"/>
     </w:p>
     <w:p/>
     <w:tbl>
@@ -18507,19 +18692,32 @@
         <w:pStyle w:val="Legenda"/>
         <w:jc w:val="center"/>
       </w:pPr>
-      <w:bookmarkStart w:id="36" w:name="_Toc23520971"/>
+      <w:bookmarkStart w:id="35" w:name="_Toc23520971"/>
       <w:r>
         <w:t xml:space="preserve">Tabela </w:t>
       </w:r>
-      <w:fldSimple w:instr=" SEQ Tabela \* ARABIC ">
-        <w:r>
-          <w:rPr>
-            <w:noProof/>
-          </w:rPr>
-          <w:t>1</w:t>
-        </w:r>
-        <w:bookmarkEnd w:id="36"/>
-      </w:fldSimple>
+      <w:r>
+        <w:fldChar w:fldCharType="begin"/>
+      </w:r>
+      <w:r>
+        <w:instrText xml:space="preserve"> SEQ Tabela \* ARABIC </w:instrText>
+      </w:r>
+      <w:r>
+        <w:fldChar w:fldCharType="separate"/>
+      </w:r>
+      <w:r>
+        <w:rPr>
+          <w:noProof/>
+        </w:rPr>
+        <w:t>1</w:t>
+      </w:r>
+      <w:bookmarkEnd w:id="35"/>
+      <w:r>
+        <w:rPr>
+          <w:noProof/>
+        </w:rPr>
+        <w:fldChar w:fldCharType="end"/>
+      </w:r>
     </w:p>
     <w:p/>
     <w:p>
@@ -18530,11 +18728,11 @@
           <w:numId w:val="4"/>
         </w:numPr>
       </w:pPr>
-      <w:bookmarkStart w:id="37" w:name="_Toc23520925"/>
+      <w:bookmarkStart w:id="36" w:name="_Toc23520925"/>
       <w:r>
         <w:t>Use-Case Scenario Editar Cargo</w:t>
       </w:r>
-      <w:bookmarkEnd w:id="37"/>
+      <w:bookmarkEnd w:id="36"/>
     </w:p>
     <w:p/>
     <w:tbl>
@@ -18827,19 +19025,32 @@
         <w:pStyle w:val="Legenda"/>
         <w:jc w:val="center"/>
       </w:pPr>
-      <w:bookmarkStart w:id="38" w:name="_Toc23520972"/>
+      <w:bookmarkStart w:id="37" w:name="_Toc23520972"/>
       <w:r>
         <w:t xml:space="preserve">Tabela </w:t>
       </w:r>
-      <w:fldSimple w:instr=" SEQ Tabela \* ARABIC ">
-        <w:r>
-          <w:rPr>
-            <w:noProof/>
-          </w:rPr>
-          <w:t>2</w:t>
-        </w:r>
-        <w:bookmarkEnd w:id="38"/>
-      </w:fldSimple>
+      <w:r>
+        <w:fldChar w:fldCharType="begin"/>
+      </w:r>
+      <w:r>
+        <w:instrText xml:space="preserve"> SEQ Tabela \* ARABIC </w:instrText>
+      </w:r>
+      <w:r>
+        <w:fldChar w:fldCharType="separate"/>
+      </w:r>
+      <w:r>
+        <w:rPr>
+          <w:noProof/>
+        </w:rPr>
+        <w:t>2</w:t>
+      </w:r>
+      <w:bookmarkEnd w:id="37"/>
+      <w:r>
+        <w:rPr>
+          <w:noProof/>
+        </w:rPr>
+        <w:fldChar w:fldCharType="end"/>
+      </w:r>
     </w:p>
     <w:p/>
     <w:p>
@@ -18850,14 +19061,14 @@
           <w:numId w:val="4"/>
         </w:numPr>
       </w:pPr>
-      <w:bookmarkStart w:id="39" w:name="_Toc23520926"/>
+      <w:bookmarkStart w:id="38" w:name="_Toc23520926"/>
       <w:r>
         <w:t xml:space="preserve">Use-Case Scenario </w:t>
       </w:r>
       <w:r>
         <w:t>Adicionar Colaborador</w:t>
       </w:r>
-      <w:bookmarkEnd w:id="39"/>
+      <w:bookmarkEnd w:id="38"/>
     </w:p>
     <w:p/>
     <w:tbl>
@@ -19140,19 +19351,32 @@
         <w:pStyle w:val="Legenda"/>
         <w:jc w:val="center"/>
       </w:pPr>
-      <w:bookmarkStart w:id="40" w:name="_Toc23520973"/>
+      <w:bookmarkStart w:id="39" w:name="_Toc23520973"/>
       <w:r>
         <w:t xml:space="preserve">Tabela </w:t>
       </w:r>
-      <w:fldSimple w:instr=" SEQ Tabela \* ARABIC ">
-        <w:r>
-          <w:rPr>
-            <w:noProof/>
-          </w:rPr>
-          <w:t>3</w:t>
-        </w:r>
-        <w:bookmarkEnd w:id="40"/>
-      </w:fldSimple>
+      <w:r>
+        <w:fldChar w:fldCharType="begin"/>
+      </w:r>
+      <w:r>
+        <w:instrText xml:space="preserve"> SEQ Tabela \* ARABIC </w:instrText>
+      </w:r>
+      <w:r>
+        <w:fldChar w:fldCharType="separate"/>
+      </w:r>
+      <w:r>
+        <w:rPr>
+          <w:noProof/>
+        </w:rPr>
+        <w:t>3</w:t>
+      </w:r>
+      <w:bookmarkEnd w:id="39"/>
+      <w:r>
+        <w:rPr>
+          <w:noProof/>
+        </w:rPr>
+        <w:fldChar w:fldCharType="end"/>
+      </w:r>
     </w:p>
     <w:p>
       <w:r>
@@ -19167,7 +19391,7 @@
           <w:numId w:val="4"/>
         </w:numPr>
       </w:pPr>
-      <w:bookmarkStart w:id="41" w:name="_Toc23520927"/>
+      <w:bookmarkStart w:id="40" w:name="_Toc23520927"/>
       <w:r>
         <w:lastRenderedPageBreak/>
         <w:t xml:space="preserve">Use-Case Scenario </w:t>
@@ -19175,7 +19399,7 @@
       <w:r>
         <w:t>Editar Colaborador</w:t>
       </w:r>
-      <w:bookmarkEnd w:id="41"/>
+      <w:bookmarkEnd w:id="40"/>
     </w:p>
     <w:p/>
     <w:tbl>
@@ -19456,19 +19680,32 @@
         <w:pStyle w:val="Legenda"/>
         <w:jc w:val="center"/>
       </w:pPr>
-      <w:bookmarkStart w:id="42" w:name="_Toc23520974"/>
+      <w:bookmarkStart w:id="41" w:name="_Toc23520974"/>
       <w:r>
         <w:t xml:space="preserve">Tabela </w:t>
       </w:r>
-      <w:fldSimple w:instr=" SEQ Tabela \* ARABIC ">
-        <w:r>
-          <w:rPr>
-            <w:noProof/>
-          </w:rPr>
-          <w:t>4</w:t>
-        </w:r>
-        <w:bookmarkEnd w:id="42"/>
-      </w:fldSimple>
+      <w:r>
+        <w:fldChar w:fldCharType="begin"/>
+      </w:r>
+      <w:r>
+        <w:instrText xml:space="preserve"> SEQ Tabela \* ARABIC </w:instrText>
+      </w:r>
+      <w:r>
+        <w:fldChar w:fldCharType="separate"/>
+      </w:r>
+      <w:r>
+        <w:rPr>
+          <w:noProof/>
+        </w:rPr>
+        <w:t>4</w:t>
+      </w:r>
+      <w:bookmarkEnd w:id="41"/>
+      <w:r>
+        <w:rPr>
+          <w:noProof/>
+        </w:rPr>
+        <w:fldChar w:fldCharType="end"/>
+      </w:r>
     </w:p>
     <w:p/>
     <w:p>
@@ -19479,14 +19716,14 @@
           <w:numId w:val="4"/>
         </w:numPr>
       </w:pPr>
-      <w:bookmarkStart w:id="43" w:name="_Toc23520928"/>
+      <w:bookmarkStart w:id="42" w:name="_Toc23520928"/>
       <w:r>
         <w:t xml:space="preserve">Use-Case Scenario </w:t>
       </w:r>
       <w:r>
         <w:t>Adicionar EPI</w:t>
       </w:r>
-      <w:bookmarkEnd w:id="43"/>
+      <w:bookmarkEnd w:id="42"/>
     </w:p>
     <w:p/>
     <w:tbl>
@@ -19769,19 +20006,32 @@
         <w:pStyle w:val="Legenda"/>
         <w:jc w:val="center"/>
       </w:pPr>
-      <w:bookmarkStart w:id="44" w:name="_Toc23520975"/>
+      <w:bookmarkStart w:id="43" w:name="_Toc23520975"/>
       <w:r>
         <w:t xml:space="preserve">Tabela </w:t>
       </w:r>
-      <w:fldSimple w:instr=" SEQ Tabela \* ARABIC ">
-        <w:r>
-          <w:rPr>
-            <w:noProof/>
-          </w:rPr>
-          <w:t>5</w:t>
-        </w:r>
-        <w:bookmarkEnd w:id="44"/>
-      </w:fldSimple>
+      <w:r>
+        <w:fldChar w:fldCharType="begin"/>
+      </w:r>
+      <w:r>
+        <w:instrText xml:space="preserve"> SEQ Tabela \* ARABIC </w:instrText>
+      </w:r>
+      <w:r>
+        <w:fldChar w:fldCharType="separate"/>
+      </w:r>
+      <w:r>
+        <w:rPr>
+          <w:noProof/>
+        </w:rPr>
+        <w:t>5</w:t>
+      </w:r>
+      <w:bookmarkEnd w:id="43"/>
+      <w:r>
+        <w:rPr>
+          <w:noProof/>
+        </w:rPr>
+        <w:fldChar w:fldCharType="end"/>
+      </w:r>
     </w:p>
     <w:p/>
     <w:p>
@@ -19792,14 +20042,14 @@
           <w:numId w:val="4"/>
         </w:numPr>
       </w:pPr>
-      <w:bookmarkStart w:id="45" w:name="_Toc23520929"/>
+      <w:bookmarkStart w:id="44" w:name="_Toc23520929"/>
       <w:r>
         <w:t>Use-Case Scenario</w:t>
       </w:r>
       <w:r>
         <w:t xml:space="preserve"> Editar EPI</w:t>
       </w:r>
-      <w:bookmarkEnd w:id="45"/>
+      <w:bookmarkEnd w:id="44"/>
     </w:p>
     <w:p/>
     <w:tbl>
@@ -20080,19 +20330,32 @@
         <w:pStyle w:val="Legenda"/>
         <w:jc w:val="center"/>
       </w:pPr>
-      <w:bookmarkStart w:id="46" w:name="_Toc23520976"/>
+      <w:bookmarkStart w:id="45" w:name="_Toc23520976"/>
       <w:r>
         <w:t xml:space="preserve">Tabela </w:t>
       </w:r>
-      <w:fldSimple w:instr=" SEQ Tabela \* ARABIC ">
-        <w:r>
-          <w:rPr>
-            <w:noProof/>
-          </w:rPr>
-          <w:t>6</w:t>
-        </w:r>
-        <w:bookmarkEnd w:id="46"/>
-      </w:fldSimple>
+      <w:r>
+        <w:fldChar w:fldCharType="begin"/>
+      </w:r>
+      <w:r>
+        <w:instrText xml:space="preserve"> SEQ Tabela \* ARABIC </w:instrText>
+      </w:r>
+      <w:r>
+        <w:fldChar w:fldCharType="separate"/>
+      </w:r>
+      <w:r>
+        <w:rPr>
+          <w:noProof/>
+        </w:rPr>
+        <w:t>6</w:t>
+      </w:r>
+      <w:bookmarkEnd w:id="45"/>
+      <w:r>
+        <w:rPr>
+          <w:noProof/>
+        </w:rPr>
+        <w:fldChar w:fldCharType="end"/>
+      </w:r>
     </w:p>
     <w:p>
       <w:r>
@@ -20107,7 +20370,7 @@
           <w:numId w:val="4"/>
         </w:numPr>
       </w:pPr>
-      <w:bookmarkStart w:id="47" w:name="_Toc23520930"/>
+      <w:bookmarkStart w:id="46" w:name="_Toc23520930"/>
       <w:r>
         <w:lastRenderedPageBreak/>
         <w:t xml:space="preserve">Use-Case Scenario </w:t>
@@ -20115,7 +20378,7 @@
       <w:r>
         <w:t>Visualizar Fluxo EPIs</w:t>
       </w:r>
-      <w:bookmarkEnd w:id="47"/>
+      <w:bookmarkEnd w:id="46"/>
     </w:p>
     <w:p/>
     <w:tbl>
@@ -20396,19 +20659,32 @@
         <w:pStyle w:val="Legenda"/>
         <w:jc w:val="center"/>
       </w:pPr>
-      <w:bookmarkStart w:id="48" w:name="_Toc23520977"/>
+      <w:bookmarkStart w:id="47" w:name="_Toc23520977"/>
       <w:r>
         <w:t xml:space="preserve">Tabela </w:t>
       </w:r>
-      <w:fldSimple w:instr=" SEQ Tabela \* ARABIC ">
-        <w:r>
-          <w:rPr>
-            <w:noProof/>
-          </w:rPr>
-          <w:t>7</w:t>
-        </w:r>
-        <w:bookmarkEnd w:id="48"/>
-      </w:fldSimple>
+      <w:r>
+        <w:fldChar w:fldCharType="begin"/>
+      </w:r>
+      <w:r>
+        <w:instrText xml:space="preserve"> SEQ Tabela \* ARABIC </w:instrText>
+      </w:r>
+      <w:r>
+        <w:fldChar w:fldCharType="separate"/>
+      </w:r>
+      <w:r>
+        <w:rPr>
+          <w:noProof/>
+        </w:rPr>
+        <w:t>7</w:t>
+      </w:r>
+      <w:bookmarkEnd w:id="47"/>
+      <w:r>
+        <w:rPr>
+          <w:noProof/>
+        </w:rPr>
+        <w:fldChar w:fldCharType="end"/>
+      </w:r>
     </w:p>
     <w:p/>
     <w:p>
@@ -20419,14 +20695,14 @@
           <w:numId w:val="4"/>
         </w:numPr>
       </w:pPr>
-      <w:bookmarkStart w:id="49" w:name="_Toc23520931"/>
+      <w:bookmarkStart w:id="48" w:name="_Toc23520931"/>
       <w:r>
         <w:t xml:space="preserve">Use-Case Scenario </w:t>
       </w:r>
       <w:r>
         <w:t>Visualizar Fluxo de Colaboradores</w:t>
       </w:r>
-      <w:bookmarkEnd w:id="49"/>
+      <w:bookmarkEnd w:id="48"/>
     </w:p>
     <w:p/>
     <w:tbl>
@@ -20707,19 +20983,32 @@
         <w:pStyle w:val="Legenda"/>
         <w:jc w:val="center"/>
       </w:pPr>
-      <w:bookmarkStart w:id="50" w:name="_Toc23520978"/>
+      <w:bookmarkStart w:id="49" w:name="_Toc23520978"/>
       <w:r>
         <w:t xml:space="preserve">Tabela </w:t>
       </w:r>
-      <w:fldSimple w:instr=" SEQ Tabela \* ARABIC ">
-        <w:r>
-          <w:rPr>
-            <w:noProof/>
-          </w:rPr>
-          <w:t>8</w:t>
-        </w:r>
-        <w:bookmarkEnd w:id="50"/>
-      </w:fldSimple>
+      <w:r>
+        <w:fldChar w:fldCharType="begin"/>
+      </w:r>
+      <w:r>
+        <w:instrText xml:space="preserve"> SEQ Tabela \* ARABIC </w:instrText>
+      </w:r>
+      <w:r>
+        <w:fldChar w:fldCharType="separate"/>
+      </w:r>
+      <w:r>
+        <w:rPr>
+          <w:noProof/>
+        </w:rPr>
+        <w:t>8</w:t>
+      </w:r>
+      <w:bookmarkEnd w:id="49"/>
+      <w:r>
+        <w:rPr>
+          <w:noProof/>
+        </w:rPr>
+        <w:fldChar w:fldCharType="end"/>
+      </w:r>
     </w:p>
     <w:p>
       <w:r>
@@ -20734,12 +21023,12 @@
           <w:numId w:val="4"/>
         </w:numPr>
       </w:pPr>
-      <w:bookmarkStart w:id="51" w:name="_Toc23520932"/>
+      <w:bookmarkStart w:id="50" w:name="_Toc23520932"/>
       <w:r>
         <w:lastRenderedPageBreak/>
         <w:t>Use-Case Scenario Receção de Alerta Colaborador c/ Falta de EPI</w:t>
       </w:r>
-      <w:bookmarkEnd w:id="51"/>
+      <w:bookmarkEnd w:id="50"/>
     </w:p>
     <w:p/>
     <w:tbl>
@@ -21057,19 +21346,32 @@
         <w:pStyle w:val="Legenda"/>
         <w:jc w:val="center"/>
       </w:pPr>
-      <w:bookmarkStart w:id="52" w:name="_Toc23520979"/>
+      <w:bookmarkStart w:id="51" w:name="_Toc23520979"/>
       <w:r>
         <w:t xml:space="preserve">Tabela </w:t>
       </w:r>
-      <w:fldSimple w:instr=" SEQ Tabela \* ARABIC ">
-        <w:r>
-          <w:rPr>
-            <w:noProof/>
-          </w:rPr>
-          <w:t>9</w:t>
-        </w:r>
-        <w:bookmarkEnd w:id="52"/>
-      </w:fldSimple>
+      <w:r>
+        <w:fldChar w:fldCharType="begin"/>
+      </w:r>
+      <w:r>
+        <w:instrText xml:space="preserve"> SEQ Tabela \* ARABIC </w:instrText>
+      </w:r>
+      <w:r>
+        <w:fldChar w:fldCharType="separate"/>
+      </w:r>
+      <w:r>
+        <w:rPr>
+          <w:noProof/>
+        </w:rPr>
+        <w:t>9</w:t>
+      </w:r>
+      <w:bookmarkEnd w:id="51"/>
+      <w:r>
+        <w:rPr>
+          <w:noProof/>
+        </w:rPr>
+        <w:fldChar w:fldCharType="end"/>
+      </w:r>
     </w:p>
     <w:p/>
     <w:p>
@@ -21080,14 +21382,14 @@
           <w:numId w:val="4"/>
         </w:numPr>
       </w:pPr>
-      <w:bookmarkStart w:id="53" w:name="_Toc23520933"/>
+      <w:bookmarkStart w:id="52" w:name="_Toc23520933"/>
       <w:r>
         <w:t xml:space="preserve">Use-Case Scenario Receção de Alerta </w:t>
       </w:r>
       <w:r>
         <w:t>EPI s/ Colaborador Associado</w:t>
       </w:r>
-      <w:bookmarkEnd w:id="53"/>
+      <w:bookmarkEnd w:id="52"/>
       <w:r>
         <w:t xml:space="preserve"> </w:t>
       </w:r>
@@ -21384,19 +21686,32 @@
         <w:pStyle w:val="Legenda"/>
         <w:jc w:val="center"/>
       </w:pPr>
-      <w:bookmarkStart w:id="54" w:name="_Toc23520980"/>
+      <w:bookmarkStart w:id="53" w:name="_Toc23520980"/>
       <w:r>
         <w:t xml:space="preserve">Tabela </w:t>
       </w:r>
-      <w:fldSimple w:instr=" SEQ Tabela \* ARABIC ">
-        <w:r>
-          <w:rPr>
-            <w:noProof/>
-          </w:rPr>
-          <w:t>10</w:t>
-        </w:r>
-        <w:bookmarkEnd w:id="54"/>
-      </w:fldSimple>
+      <w:r>
+        <w:fldChar w:fldCharType="begin"/>
+      </w:r>
+      <w:r>
+        <w:instrText xml:space="preserve"> SEQ Tabela \* ARABIC </w:instrText>
+      </w:r>
+      <w:r>
+        <w:fldChar w:fldCharType="separate"/>
+      </w:r>
+      <w:r>
+        <w:rPr>
+          <w:noProof/>
+        </w:rPr>
+        <w:t>10</w:t>
+      </w:r>
+      <w:bookmarkEnd w:id="53"/>
+      <w:r>
+        <w:rPr>
+          <w:noProof/>
+        </w:rPr>
+        <w:fldChar w:fldCharType="end"/>
+      </w:r>
     </w:p>
     <w:p>
       <w:r>
@@ -21411,15 +21726,12 @@
           <w:numId w:val="4"/>
         </w:numPr>
       </w:pPr>
-      <w:bookmarkStart w:id="55" w:name="_Toc23520934"/>
+      <w:bookmarkStart w:id="54" w:name="_Toc23520934"/>
       <w:r>
         <w:lastRenderedPageBreak/>
-        <w:t>Use-Case</w:t>
-      </w:r>
-      <w:r>
-        <w:t xml:space="preserve"> Scenario Ver Histórico de Fluxo de EPIs</w:t>
-      </w:r>
-      <w:bookmarkEnd w:id="55"/>
+        <w:t>Use-Case Scenario Ver Histórico de Fluxo de EPIs</w:t>
+      </w:r>
+      <w:bookmarkEnd w:id="54"/>
     </w:p>
     <w:p/>
     <w:tbl>
@@ -21485,13 +21797,7 @@
               <w:cnfStyle w:val="000000100000" w:firstRow="0" w:lastRow="0" w:firstColumn="0" w:lastColumn="0" w:oddVBand="0" w:evenVBand="0" w:oddHBand="1" w:evenHBand="0" w:firstRowFirstColumn="0" w:firstRowLastColumn="0" w:lastRowFirstColumn="0" w:lastRowLastColumn="0"/>
             </w:pPr>
             <w:r>
-              <w:t xml:space="preserve">Visualização </w:t>
-            </w:r>
-            <w:r>
-              <w:t xml:space="preserve">histórico </w:t>
-            </w:r>
-            <w:r>
-              <w:t>do fluxo de EPIs à medida que os colaboradores portadores atravessem os dados sensores</w:t>
+              <w:t>Visualização histórico do fluxo de EPIs à medida que os colaboradores portadores atravessem os dados sensores</w:t>
             </w:r>
           </w:p>
         </w:tc>
@@ -21672,13 +21978,7 @@
               <w:cnfStyle w:val="000000000000" w:firstRow="0" w:lastRow="0" w:firstColumn="0" w:lastColumn="0" w:oddVBand="0" w:evenVBand="0" w:oddHBand="0" w:evenHBand="0" w:firstRowFirstColumn="0" w:firstRowLastColumn="0" w:lastRowFirstColumn="0" w:lastRowLastColumn="0"/>
             </w:pPr>
             <w:r>
-              <w:t>O</w:t>
-            </w:r>
-            <w:r>
-              <w:t xml:space="preserve"> histórico do</w:t>
-            </w:r>
-            <w:r>
-              <w:t xml:space="preserve"> fluxo fica registado na BD da plataforma para posterior consulta</w:t>
+              <w:t>O histórico do fluxo fica registado na BD da plataforma para posterior consulta</w:t>
             </w:r>
           </w:p>
         </w:tc>
@@ -21725,19 +22025,32 @@
         <w:pStyle w:val="Legenda"/>
         <w:jc w:val="center"/>
       </w:pPr>
-      <w:bookmarkStart w:id="56" w:name="_Toc23520981"/>
+      <w:bookmarkStart w:id="55" w:name="_Toc23520981"/>
       <w:r>
         <w:t xml:space="preserve">Tabela </w:t>
       </w:r>
-      <w:fldSimple w:instr=" SEQ Tabela \* ARABIC ">
-        <w:r>
-          <w:rPr>
-            <w:noProof/>
-          </w:rPr>
-          <w:t>11</w:t>
-        </w:r>
-        <w:bookmarkEnd w:id="56"/>
-      </w:fldSimple>
+      <w:r>
+        <w:fldChar w:fldCharType="begin"/>
+      </w:r>
+      <w:r>
+        <w:instrText xml:space="preserve"> SEQ Tabela \* ARABIC </w:instrText>
+      </w:r>
+      <w:r>
+        <w:fldChar w:fldCharType="separate"/>
+      </w:r>
+      <w:r>
+        <w:rPr>
+          <w:noProof/>
+        </w:rPr>
+        <w:t>11</w:t>
+      </w:r>
+      <w:bookmarkEnd w:id="55"/>
+      <w:r>
+        <w:rPr>
+          <w:noProof/>
+        </w:rPr>
+        <w:fldChar w:fldCharType="end"/>
+      </w:r>
     </w:p>
     <w:p/>
     <w:p>
@@ -21748,20 +22061,11 @@
           <w:numId w:val="4"/>
         </w:numPr>
       </w:pPr>
-      <w:bookmarkStart w:id="57" w:name="_Toc23520935"/>
-      <w:r>
-        <w:t>Use-Case</w:t>
-      </w:r>
-      <w:r>
-        <w:t xml:space="preserve"> Scenario</w:t>
-      </w:r>
-      <w:r>
-        <w:t xml:space="preserve"> Ver Histórico de Fluxo de </w:t>
-      </w:r>
-      <w:r>
-        <w:t>Colaboradores</w:t>
-      </w:r>
-      <w:bookmarkEnd w:id="57"/>
+      <w:bookmarkStart w:id="56" w:name="_Toc23520935"/>
+      <w:r>
+        <w:t>Use-Case Scenario Ver Histórico de Fluxo de Colaboradores</w:t>
+      </w:r>
+      <w:bookmarkEnd w:id="56"/>
     </w:p>
     <w:p/>
     <w:tbl>
@@ -21798,10 +22102,7 @@
               <w:cnfStyle w:val="100000000000" w:firstRow="1" w:lastRow="0" w:firstColumn="0" w:lastColumn="0" w:oddVBand="0" w:evenVBand="0" w:oddHBand="0" w:evenHBand="0" w:firstRowFirstColumn="0" w:firstRowLastColumn="0" w:lastRowFirstColumn="0" w:lastRowLastColumn="0"/>
             </w:pPr>
             <w:r>
-              <w:t xml:space="preserve">Ver Histórico de Fluxo de </w:t>
-            </w:r>
-            <w:r>
-              <w:t>Colaboradores</w:t>
+              <w:t>Ver Histórico de Fluxo de Colaboradores</w:t>
             </w:r>
           </w:p>
         </w:tc>
@@ -21830,13 +22131,7 @@
               <w:cnfStyle w:val="000000100000" w:firstRow="0" w:lastRow="0" w:firstColumn="0" w:lastColumn="0" w:oddVBand="0" w:evenVBand="0" w:oddHBand="1" w:evenHBand="0" w:firstRowFirstColumn="0" w:firstRowLastColumn="0" w:lastRowFirstColumn="0" w:lastRowLastColumn="0"/>
             </w:pPr>
             <w:r>
-              <w:t>Visualização do</w:t>
-            </w:r>
-            <w:r>
-              <w:t xml:space="preserve"> histórico do</w:t>
-            </w:r>
-            <w:r>
-              <w:t xml:space="preserve"> fluxo de colaboradores à medida que os colaboradores atravessem os dados sensores</w:t>
+              <w:t>Visualização do histórico do fluxo de colaboradores à medida que os colaboradores atravessem os dados sensores</w:t>
             </w:r>
           </w:p>
         </w:tc>
@@ -22064,19 +22359,32 @@
         <w:pStyle w:val="Legenda"/>
         <w:jc w:val="center"/>
       </w:pPr>
-      <w:bookmarkStart w:id="58" w:name="_Toc23520982"/>
+      <w:bookmarkStart w:id="57" w:name="_Toc23520982"/>
       <w:r>
         <w:t xml:space="preserve">Tabela </w:t>
       </w:r>
-      <w:fldSimple w:instr=" SEQ Tabela \* ARABIC ">
-        <w:r>
-          <w:rPr>
-            <w:noProof/>
-          </w:rPr>
-          <w:t>12</w:t>
-        </w:r>
-        <w:bookmarkEnd w:id="58"/>
-      </w:fldSimple>
+      <w:r>
+        <w:fldChar w:fldCharType="begin"/>
+      </w:r>
+      <w:r>
+        <w:instrText xml:space="preserve"> SEQ Tabela \* ARABIC </w:instrText>
+      </w:r>
+      <w:r>
+        <w:fldChar w:fldCharType="separate"/>
+      </w:r>
+      <w:r>
+        <w:rPr>
+          <w:noProof/>
+        </w:rPr>
+        <w:t>12</w:t>
+      </w:r>
+      <w:bookmarkEnd w:id="57"/>
+      <w:r>
+        <w:rPr>
+          <w:noProof/>
+        </w:rPr>
+        <w:fldChar w:fldCharType="end"/>
+      </w:r>
     </w:p>
     <w:p>
       <w:r>
@@ -22091,12 +22399,12 @@
           <w:numId w:val="4"/>
         </w:numPr>
       </w:pPr>
-      <w:bookmarkStart w:id="59" w:name="_Toc23520936"/>
+      <w:bookmarkStart w:id="58" w:name="_Toc23520936"/>
       <w:r>
         <w:lastRenderedPageBreak/>
         <w:t>Mockups</w:t>
       </w:r>
-      <w:bookmarkEnd w:id="59"/>
+      <w:bookmarkEnd w:id="58"/>
     </w:p>
     <w:p/>
     <w:p>
@@ -22107,22 +22415,22 @@
           <w:numId w:val="4"/>
         </w:numPr>
       </w:pPr>
-      <w:bookmarkStart w:id="60" w:name="_Toc23520937"/>
+      <w:bookmarkStart w:id="59" w:name="_Toc23520937"/>
       <w:r>
         <w:t>Mockups EVITAR Web</w:t>
       </w:r>
+      <w:bookmarkEnd w:id="59"/>
+    </w:p>
+    <w:p/>
+    <w:p>
+      <w:pPr>
+        <w:pStyle w:val="Ttulo3"/>
+      </w:pPr>
+      <w:bookmarkStart w:id="60" w:name="_Toc23520938"/>
+      <w:r>
+        <w:t>Login</w:t>
+      </w:r>
       <w:bookmarkEnd w:id="60"/>
-    </w:p>
-    <w:p/>
-    <w:p>
-      <w:pPr>
-        <w:pStyle w:val="Ttulo3"/>
-      </w:pPr>
-      <w:bookmarkStart w:id="61" w:name="_Toc23520938"/>
-      <w:r>
-        <w:t>Login</w:t>
-      </w:r>
-      <w:bookmarkEnd w:id="61"/>
     </w:p>
     <w:p/>
     <w:p>
@@ -22181,19 +22489,32 @@
         <w:pStyle w:val="Legenda"/>
         <w:jc w:val="center"/>
       </w:pPr>
-      <w:bookmarkStart w:id="62" w:name="_Toc23520957"/>
+      <w:bookmarkStart w:id="61" w:name="_Toc23520957"/>
       <w:r>
         <w:t xml:space="preserve">Figura </w:t>
       </w:r>
-      <w:fldSimple w:instr=" SEQ Figura \* ARABIC ">
-        <w:r>
-          <w:rPr>
-            <w:noProof/>
-          </w:rPr>
-          <w:t>4</w:t>
-        </w:r>
-        <w:bookmarkEnd w:id="62"/>
-      </w:fldSimple>
+      <w:r>
+        <w:fldChar w:fldCharType="begin"/>
+      </w:r>
+      <w:r>
+        <w:instrText xml:space="preserve"> SEQ Figura \* ARABIC </w:instrText>
+      </w:r>
+      <w:r>
+        <w:fldChar w:fldCharType="separate"/>
+      </w:r>
+      <w:r>
+        <w:rPr>
+          <w:noProof/>
+        </w:rPr>
+        <w:t>4</w:t>
+      </w:r>
+      <w:bookmarkEnd w:id="61"/>
+      <w:r>
+        <w:rPr>
+          <w:noProof/>
+        </w:rPr>
+        <w:fldChar w:fldCharType="end"/>
+      </w:r>
     </w:p>
     <w:p/>
     <w:p>
@@ -22205,7 +22526,7 @@
       <w:pPr>
         <w:pStyle w:val="Ttulo3"/>
       </w:pPr>
-      <w:bookmarkStart w:id="63" w:name="_Toc23520939"/>
+      <w:bookmarkStart w:id="62" w:name="_Toc23520939"/>
       <w:proofErr w:type="spellStart"/>
       <w:r>
         <w:lastRenderedPageBreak/>
@@ -22219,7 +22540,7 @@
       <w:r>
         <w:t>Up</w:t>
       </w:r>
-      <w:bookmarkEnd w:id="63"/>
+      <w:bookmarkEnd w:id="62"/>
       <w:proofErr w:type="spellEnd"/>
     </w:p>
     <w:p/>
@@ -22279,19 +22600,32 @@
         <w:pStyle w:val="Legenda"/>
         <w:jc w:val="center"/>
       </w:pPr>
-      <w:bookmarkStart w:id="64" w:name="_Toc23520958"/>
+      <w:bookmarkStart w:id="63" w:name="_Toc23520958"/>
       <w:r>
         <w:t xml:space="preserve">Figura </w:t>
       </w:r>
-      <w:fldSimple w:instr=" SEQ Figura \* ARABIC ">
-        <w:r>
-          <w:rPr>
-            <w:noProof/>
-          </w:rPr>
-          <w:t>5</w:t>
-        </w:r>
-        <w:bookmarkEnd w:id="64"/>
-      </w:fldSimple>
+      <w:r>
+        <w:fldChar w:fldCharType="begin"/>
+      </w:r>
+      <w:r>
+        <w:instrText xml:space="preserve"> SEQ Figura \* ARABIC </w:instrText>
+      </w:r>
+      <w:r>
+        <w:fldChar w:fldCharType="separate"/>
+      </w:r>
+      <w:r>
+        <w:rPr>
+          <w:noProof/>
+        </w:rPr>
+        <w:t>5</w:t>
+      </w:r>
+      <w:bookmarkEnd w:id="63"/>
+      <w:r>
+        <w:rPr>
+          <w:noProof/>
+        </w:rPr>
+        <w:fldChar w:fldCharType="end"/>
+      </w:r>
     </w:p>
     <w:p/>
     <w:p/>
@@ -22299,7 +22633,7 @@
       <w:pPr>
         <w:pStyle w:val="Ttulo3"/>
       </w:pPr>
-      <w:bookmarkStart w:id="65" w:name="_Toc23520940"/>
+      <w:bookmarkStart w:id="64" w:name="_Toc23520940"/>
       <w:proofErr w:type="spellStart"/>
       <w:r>
         <w:t>Forgot</w:t>
@@ -22308,7 +22642,7 @@
       <w:r>
         <w:t xml:space="preserve"> Password</w:t>
       </w:r>
-      <w:bookmarkEnd w:id="65"/>
+      <w:bookmarkEnd w:id="64"/>
     </w:p>
     <w:p/>
     <w:p>
@@ -22367,19 +22701,32 @@
         <w:pStyle w:val="Legenda"/>
         <w:jc w:val="center"/>
       </w:pPr>
-      <w:bookmarkStart w:id="66" w:name="_Toc23520959"/>
+      <w:bookmarkStart w:id="65" w:name="_Toc23520959"/>
       <w:r>
         <w:t xml:space="preserve">Figura </w:t>
       </w:r>
-      <w:fldSimple w:instr=" SEQ Figura \* ARABIC ">
-        <w:r>
-          <w:rPr>
-            <w:noProof/>
-          </w:rPr>
-          <w:t>6</w:t>
-        </w:r>
-        <w:bookmarkEnd w:id="66"/>
-      </w:fldSimple>
+      <w:r>
+        <w:fldChar w:fldCharType="begin"/>
+      </w:r>
+      <w:r>
+        <w:instrText xml:space="preserve"> SEQ Figura \* ARABIC </w:instrText>
+      </w:r>
+      <w:r>
+        <w:fldChar w:fldCharType="separate"/>
+      </w:r>
+      <w:r>
+        <w:rPr>
+          <w:noProof/>
+        </w:rPr>
+        <w:t>6</w:t>
+      </w:r>
+      <w:bookmarkEnd w:id="65"/>
+      <w:r>
+        <w:rPr>
+          <w:noProof/>
+        </w:rPr>
+        <w:fldChar w:fldCharType="end"/>
+      </w:r>
     </w:p>
     <w:p/>
     <w:p/>
@@ -22392,13 +22739,13 @@
       <w:pPr>
         <w:pStyle w:val="Ttulo3"/>
       </w:pPr>
-      <w:bookmarkStart w:id="67" w:name="_Toc23520941"/>
+      <w:bookmarkStart w:id="66" w:name="_Toc23520941"/>
       <w:proofErr w:type="spellStart"/>
       <w:r>
         <w:lastRenderedPageBreak/>
         <w:t>Dashboard</w:t>
       </w:r>
-      <w:bookmarkEnd w:id="67"/>
+      <w:bookmarkEnd w:id="66"/>
       <w:proofErr w:type="spellEnd"/>
     </w:p>
     <w:p/>
@@ -22458,19 +22805,32 @@
         <w:pStyle w:val="Legenda"/>
         <w:jc w:val="center"/>
       </w:pPr>
-      <w:bookmarkStart w:id="68" w:name="_Toc23520960"/>
+      <w:bookmarkStart w:id="67" w:name="_Toc23520960"/>
       <w:r>
         <w:t xml:space="preserve">Figura </w:t>
       </w:r>
-      <w:fldSimple w:instr=" SEQ Figura \* ARABIC ">
-        <w:r>
-          <w:rPr>
-            <w:noProof/>
-          </w:rPr>
-          <w:t>7</w:t>
-        </w:r>
-        <w:bookmarkEnd w:id="68"/>
-      </w:fldSimple>
+      <w:r>
+        <w:fldChar w:fldCharType="begin"/>
+      </w:r>
+      <w:r>
+        <w:instrText xml:space="preserve"> SEQ Figura \* ARABIC </w:instrText>
+      </w:r>
+      <w:r>
+        <w:fldChar w:fldCharType="separate"/>
+      </w:r>
+      <w:r>
+        <w:rPr>
+          <w:noProof/>
+        </w:rPr>
+        <w:t>7</w:t>
+      </w:r>
+      <w:bookmarkEnd w:id="67"/>
+      <w:r>
+        <w:rPr>
+          <w:noProof/>
+        </w:rPr>
+        <w:fldChar w:fldCharType="end"/>
+      </w:r>
     </w:p>
     <w:p/>
     <w:p/>
@@ -22478,7 +22838,7 @@
       <w:pPr>
         <w:pStyle w:val="Ttulo3"/>
       </w:pPr>
-      <w:bookmarkStart w:id="69" w:name="_Toc23520942"/>
+      <w:bookmarkStart w:id="68" w:name="_Toc23520942"/>
       <w:proofErr w:type="spellStart"/>
       <w:r>
         <w:t>Dashboard</w:t>
@@ -22499,7 +22859,7 @@
       <w:r>
         <w:t>Expanded</w:t>
       </w:r>
-      <w:bookmarkEnd w:id="69"/>
+      <w:bookmarkEnd w:id="68"/>
       <w:proofErr w:type="spellEnd"/>
     </w:p>
     <w:p/>
@@ -22559,19 +22919,32 @@
         <w:pStyle w:val="Legenda"/>
         <w:jc w:val="center"/>
       </w:pPr>
-      <w:bookmarkStart w:id="70" w:name="_Toc23520961"/>
+      <w:bookmarkStart w:id="69" w:name="_Toc23520961"/>
       <w:r>
         <w:t xml:space="preserve">Figura </w:t>
       </w:r>
-      <w:fldSimple w:instr=" SEQ Figura \* ARABIC ">
-        <w:r>
-          <w:rPr>
-            <w:noProof/>
-          </w:rPr>
-          <w:t>8</w:t>
-        </w:r>
-        <w:bookmarkEnd w:id="70"/>
-      </w:fldSimple>
+      <w:r>
+        <w:fldChar w:fldCharType="begin"/>
+      </w:r>
+      <w:r>
+        <w:instrText xml:space="preserve"> SEQ Figura \* ARABIC </w:instrText>
+      </w:r>
+      <w:r>
+        <w:fldChar w:fldCharType="separate"/>
+      </w:r>
+      <w:r>
+        <w:rPr>
+          <w:noProof/>
+        </w:rPr>
+        <w:t>8</w:t>
+      </w:r>
+      <w:bookmarkEnd w:id="69"/>
+      <w:r>
+        <w:rPr>
+          <w:noProof/>
+        </w:rPr>
+        <w:fldChar w:fldCharType="end"/>
+      </w:r>
     </w:p>
     <w:p/>
     <w:p/>
@@ -22584,7 +22957,7 @@
       <w:pPr>
         <w:pStyle w:val="Ttulo3"/>
       </w:pPr>
-      <w:bookmarkStart w:id="71" w:name="_Toc23520943"/>
+      <w:bookmarkStart w:id="70" w:name="_Toc23520943"/>
       <w:proofErr w:type="spellStart"/>
       <w:r>
         <w:lastRenderedPageBreak/>
@@ -22598,7 +22971,7 @@
       <w:r>
         <w:t>Closed</w:t>
       </w:r>
-      <w:bookmarkEnd w:id="71"/>
+      <w:bookmarkEnd w:id="70"/>
       <w:proofErr w:type="spellEnd"/>
     </w:p>
     <w:p/>
@@ -22658,19 +23031,32 @@
         <w:pStyle w:val="Legenda"/>
         <w:jc w:val="center"/>
       </w:pPr>
-      <w:bookmarkStart w:id="72" w:name="_Toc23520962"/>
+      <w:bookmarkStart w:id="71" w:name="_Toc23520962"/>
       <w:r>
         <w:t xml:space="preserve">Figura </w:t>
       </w:r>
-      <w:fldSimple w:instr=" SEQ Figura \* ARABIC ">
-        <w:r>
-          <w:rPr>
-            <w:noProof/>
-          </w:rPr>
-          <w:t>9</w:t>
-        </w:r>
-        <w:bookmarkEnd w:id="72"/>
-      </w:fldSimple>
+      <w:r>
+        <w:fldChar w:fldCharType="begin"/>
+      </w:r>
+      <w:r>
+        <w:instrText xml:space="preserve"> SEQ Figura \* ARABIC </w:instrText>
+      </w:r>
+      <w:r>
+        <w:fldChar w:fldCharType="separate"/>
+      </w:r>
+      <w:r>
+        <w:rPr>
+          <w:noProof/>
+        </w:rPr>
+        <w:t>9</w:t>
+      </w:r>
+      <w:bookmarkEnd w:id="71"/>
+      <w:r>
+        <w:rPr>
+          <w:noProof/>
+        </w:rPr>
+        <w:fldChar w:fldCharType="end"/>
+      </w:r>
     </w:p>
     <w:p/>
     <w:p/>
@@ -22678,7 +23064,7 @@
       <w:pPr>
         <w:pStyle w:val="Ttulo3"/>
       </w:pPr>
-      <w:bookmarkStart w:id="73" w:name="_Toc23520944"/>
+      <w:bookmarkStart w:id="72" w:name="_Toc23520944"/>
       <w:proofErr w:type="spellStart"/>
       <w:r>
         <w:t>Dashboard</w:t>
@@ -22699,7 +23085,7 @@
       <w:r>
         <w:t>Settings</w:t>
       </w:r>
-      <w:bookmarkEnd w:id="73"/>
+      <w:bookmarkEnd w:id="72"/>
       <w:proofErr w:type="spellEnd"/>
     </w:p>
     <w:p/>
@@ -22759,19 +23145,32 @@
         <w:pStyle w:val="Legenda"/>
         <w:jc w:val="center"/>
       </w:pPr>
-      <w:bookmarkStart w:id="74" w:name="_Toc23520963"/>
+      <w:bookmarkStart w:id="73" w:name="_Toc23520963"/>
       <w:r>
         <w:t xml:space="preserve">Figura </w:t>
       </w:r>
-      <w:fldSimple w:instr=" SEQ Figura \* ARABIC ">
-        <w:r>
-          <w:rPr>
-            <w:noProof/>
-          </w:rPr>
-          <w:t>10</w:t>
-        </w:r>
-        <w:bookmarkEnd w:id="74"/>
-      </w:fldSimple>
+      <w:r>
+        <w:fldChar w:fldCharType="begin"/>
+      </w:r>
+      <w:r>
+        <w:instrText xml:space="preserve"> SEQ Figura \* ARABIC </w:instrText>
+      </w:r>
+      <w:r>
+        <w:fldChar w:fldCharType="separate"/>
+      </w:r>
+      <w:r>
+        <w:rPr>
+          <w:noProof/>
+        </w:rPr>
+        <w:t>10</w:t>
+      </w:r>
+      <w:bookmarkEnd w:id="73"/>
+      <w:r>
+        <w:rPr>
+          <w:noProof/>
+        </w:rPr>
+        <w:fldChar w:fldCharType="end"/>
+      </w:r>
     </w:p>
     <w:p/>
     <w:p/>
@@ -22784,7 +23183,7 @@
       <w:pPr>
         <w:pStyle w:val="Ttulo3"/>
       </w:pPr>
-      <w:bookmarkStart w:id="75" w:name="_Toc23520945"/>
+      <w:bookmarkStart w:id="74" w:name="_Toc23520945"/>
       <w:proofErr w:type="spellStart"/>
       <w:r>
         <w:lastRenderedPageBreak/>
@@ -22798,7 +23197,7 @@
       <w:r>
         <w:t>Notifications</w:t>
       </w:r>
-      <w:bookmarkEnd w:id="75"/>
+      <w:bookmarkEnd w:id="74"/>
       <w:proofErr w:type="spellEnd"/>
     </w:p>
     <w:p/>
@@ -22858,19 +23257,32 @@
         <w:pStyle w:val="Legenda"/>
         <w:jc w:val="center"/>
       </w:pPr>
-      <w:bookmarkStart w:id="76" w:name="_Toc23520964"/>
+      <w:bookmarkStart w:id="75" w:name="_Toc23520964"/>
       <w:r>
         <w:t xml:space="preserve">Figura </w:t>
       </w:r>
-      <w:fldSimple w:instr=" SEQ Figura \* ARABIC ">
-        <w:r>
-          <w:rPr>
-            <w:noProof/>
-          </w:rPr>
-          <w:t>11</w:t>
-        </w:r>
-        <w:bookmarkEnd w:id="76"/>
-      </w:fldSimple>
+      <w:r>
+        <w:fldChar w:fldCharType="begin"/>
+      </w:r>
+      <w:r>
+        <w:instrText xml:space="preserve"> SEQ Figura \* ARABIC </w:instrText>
+      </w:r>
+      <w:r>
+        <w:fldChar w:fldCharType="separate"/>
+      </w:r>
+      <w:r>
+        <w:rPr>
+          <w:noProof/>
+        </w:rPr>
+        <w:t>11</w:t>
+      </w:r>
+      <w:bookmarkEnd w:id="75"/>
+      <w:r>
+        <w:rPr>
+          <w:noProof/>
+        </w:rPr>
+        <w:fldChar w:fldCharType="end"/>
+      </w:r>
     </w:p>
     <w:p/>
     <w:p/>
@@ -22878,7 +23290,7 @@
       <w:pPr>
         <w:pStyle w:val="Ttulo3"/>
       </w:pPr>
-      <w:bookmarkStart w:id="77" w:name="_Toc23520946"/>
+      <w:bookmarkStart w:id="76" w:name="_Toc23520946"/>
       <w:r>
         <w:t xml:space="preserve">Chat </w:t>
       </w:r>
@@ -22938,7 +23350,7 @@
       <w:r>
         <w:t>]</w:t>
       </w:r>
-      <w:bookmarkEnd w:id="77"/>
+      <w:bookmarkEnd w:id="76"/>
     </w:p>
     <w:p/>
     <w:p>
@@ -22997,19 +23409,32 @@
         <w:pStyle w:val="Legenda"/>
         <w:jc w:val="center"/>
       </w:pPr>
-      <w:bookmarkStart w:id="78" w:name="_Toc23520965"/>
+      <w:bookmarkStart w:id="77" w:name="_Toc23520965"/>
       <w:r>
         <w:t xml:space="preserve">Figura </w:t>
       </w:r>
-      <w:fldSimple w:instr=" SEQ Figura \* ARABIC ">
-        <w:r>
-          <w:rPr>
-            <w:noProof/>
-          </w:rPr>
-          <w:t>12</w:t>
-        </w:r>
-        <w:bookmarkEnd w:id="78"/>
-      </w:fldSimple>
+      <w:r>
+        <w:fldChar w:fldCharType="begin"/>
+      </w:r>
+      <w:r>
+        <w:instrText xml:space="preserve"> SEQ Figura \* ARABIC </w:instrText>
+      </w:r>
+      <w:r>
+        <w:fldChar w:fldCharType="separate"/>
+      </w:r>
+      <w:r>
+        <w:rPr>
+          <w:noProof/>
+        </w:rPr>
+        <w:t>12</w:t>
+      </w:r>
+      <w:bookmarkEnd w:id="77"/>
+      <w:r>
+        <w:rPr>
+          <w:noProof/>
+        </w:rPr>
+        <w:fldChar w:fldCharType="end"/>
+      </w:r>
     </w:p>
     <w:p/>
     <w:p>
@@ -23021,7 +23446,7 @@
       <w:pPr>
         <w:pStyle w:val="Ttulo3"/>
       </w:pPr>
-      <w:bookmarkStart w:id="79" w:name="_Toc23520947"/>
+      <w:bookmarkStart w:id="78" w:name="_Toc23520947"/>
       <w:proofErr w:type="spellStart"/>
       <w:r>
         <w:lastRenderedPageBreak/>
@@ -23031,7 +23456,7 @@
       <w:r>
         <w:t xml:space="preserve"> Management</w:t>
       </w:r>
-      <w:bookmarkEnd w:id="79"/>
+      <w:bookmarkEnd w:id="78"/>
     </w:p>
     <w:p/>
     <w:p>
@@ -23090,19 +23515,32 @@
         <w:pStyle w:val="Legenda"/>
         <w:jc w:val="center"/>
       </w:pPr>
-      <w:bookmarkStart w:id="80" w:name="_Toc23520966"/>
+      <w:bookmarkStart w:id="79" w:name="_Toc23520966"/>
       <w:r>
         <w:t xml:space="preserve">Figura </w:t>
       </w:r>
-      <w:fldSimple w:instr=" SEQ Figura \* ARABIC ">
-        <w:r>
-          <w:rPr>
-            <w:noProof/>
-          </w:rPr>
-          <w:t>13</w:t>
-        </w:r>
-        <w:bookmarkEnd w:id="80"/>
-      </w:fldSimple>
+      <w:r>
+        <w:fldChar w:fldCharType="begin"/>
+      </w:r>
+      <w:r>
+        <w:instrText xml:space="preserve"> SEQ Figura \* ARABIC </w:instrText>
+      </w:r>
+      <w:r>
+        <w:fldChar w:fldCharType="separate"/>
+      </w:r>
+      <w:r>
+        <w:rPr>
+          <w:noProof/>
+        </w:rPr>
+        <w:t>13</w:t>
+      </w:r>
+      <w:bookmarkEnd w:id="79"/>
+      <w:r>
+        <w:rPr>
+          <w:noProof/>
+        </w:rPr>
+        <w:fldChar w:fldCharType="end"/>
+      </w:r>
     </w:p>
     <w:p/>
     <w:p/>
@@ -23110,7 +23548,7 @@
       <w:pPr>
         <w:pStyle w:val="Ttulo3"/>
       </w:pPr>
-      <w:bookmarkStart w:id="81" w:name="_Toc23520948"/>
+      <w:bookmarkStart w:id="80" w:name="_Toc23520948"/>
       <w:proofErr w:type="spellStart"/>
       <w:r>
         <w:t>Inbox</w:t>
@@ -23175,7 +23613,7 @@
       <w:r>
         <w:t>]</w:t>
       </w:r>
-      <w:bookmarkEnd w:id="81"/>
+      <w:bookmarkEnd w:id="80"/>
     </w:p>
     <w:p/>
     <w:p>
@@ -23234,19 +23672,32 @@
         <w:pStyle w:val="Legenda"/>
         <w:jc w:val="center"/>
       </w:pPr>
-      <w:bookmarkStart w:id="82" w:name="_Toc23520967"/>
+      <w:bookmarkStart w:id="81" w:name="_Toc23520967"/>
       <w:r>
         <w:t xml:space="preserve">Figura </w:t>
       </w:r>
-      <w:fldSimple w:instr=" SEQ Figura \* ARABIC ">
-        <w:r>
-          <w:rPr>
-            <w:noProof/>
-          </w:rPr>
-          <w:t>14</w:t>
-        </w:r>
-        <w:bookmarkEnd w:id="82"/>
-      </w:fldSimple>
+      <w:r>
+        <w:fldChar w:fldCharType="begin"/>
+      </w:r>
+      <w:r>
+        <w:instrText xml:space="preserve"> SEQ Figura \* ARABIC </w:instrText>
+      </w:r>
+      <w:r>
+        <w:fldChar w:fldCharType="separate"/>
+      </w:r>
+      <w:r>
+        <w:rPr>
+          <w:noProof/>
+        </w:rPr>
+        <w:t>14</w:t>
+      </w:r>
+      <w:bookmarkEnd w:id="81"/>
+      <w:r>
+        <w:rPr>
+          <w:noProof/>
+        </w:rPr>
+        <w:fldChar w:fldCharType="end"/>
+      </w:r>
     </w:p>
     <w:p/>
     <w:p>
@@ -23258,7 +23709,7 @@
       <w:pPr>
         <w:pStyle w:val="Ttulo3"/>
       </w:pPr>
-      <w:bookmarkStart w:id="83" w:name="_Toc23520949"/>
+      <w:bookmarkStart w:id="82" w:name="_Toc23520949"/>
       <w:proofErr w:type="spellStart"/>
       <w:r>
         <w:lastRenderedPageBreak/>
@@ -23316,7 +23767,7 @@
       <w:r>
         <w:t>]</w:t>
       </w:r>
-      <w:bookmarkEnd w:id="83"/>
+      <w:bookmarkEnd w:id="82"/>
     </w:p>
     <w:p/>
     <w:p>
@@ -23375,19 +23826,32 @@
         <w:pStyle w:val="Legenda"/>
         <w:jc w:val="center"/>
       </w:pPr>
-      <w:bookmarkStart w:id="84" w:name="_Toc23520968"/>
+      <w:bookmarkStart w:id="83" w:name="_Toc23520968"/>
       <w:r>
         <w:t xml:space="preserve">Figura </w:t>
       </w:r>
-      <w:fldSimple w:instr=" SEQ Figura \* ARABIC ">
-        <w:r>
-          <w:rPr>
-            <w:noProof/>
-          </w:rPr>
-          <w:t>15</w:t>
-        </w:r>
-        <w:bookmarkEnd w:id="84"/>
-      </w:fldSimple>
+      <w:r>
+        <w:fldChar w:fldCharType="begin"/>
+      </w:r>
+      <w:r>
+        <w:instrText xml:space="preserve"> SEQ Figura \* ARABIC </w:instrText>
+      </w:r>
+      <w:r>
+        <w:fldChar w:fldCharType="separate"/>
+      </w:r>
+      <w:r>
+        <w:rPr>
+          <w:noProof/>
+        </w:rPr>
+        <w:t>15</w:t>
+      </w:r>
+      <w:bookmarkEnd w:id="83"/>
+      <w:r>
+        <w:rPr>
+          <w:noProof/>
+        </w:rPr>
+        <w:fldChar w:fldCharType="end"/>
+      </w:r>
     </w:p>
     <w:p/>
     <w:p/>
@@ -23395,7 +23859,7 @@
       <w:pPr>
         <w:pStyle w:val="Ttulo3"/>
       </w:pPr>
-      <w:bookmarkStart w:id="85" w:name="_Toc23520950"/>
+      <w:bookmarkStart w:id="84" w:name="_Toc23520950"/>
       <w:proofErr w:type="spellStart"/>
       <w:r>
         <w:t>Inbox</w:t>
@@ -23460,7 +23924,7 @@
       <w:r>
         <w:t>]</w:t>
       </w:r>
-      <w:bookmarkEnd w:id="85"/>
+      <w:bookmarkEnd w:id="84"/>
     </w:p>
     <w:p/>
     <w:p>
@@ -23519,19 +23983,32 @@
         <w:pStyle w:val="Legenda"/>
         <w:jc w:val="center"/>
       </w:pPr>
-      <w:bookmarkStart w:id="86" w:name="_Toc23520969"/>
+      <w:bookmarkStart w:id="85" w:name="_Toc23520969"/>
       <w:r>
         <w:t xml:space="preserve">Figura </w:t>
       </w:r>
-      <w:fldSimple w:instr=" SEQ Figura \* ARABIC ">
-        <w:r>
-          <w:rPr>
-            <w:noProof/>
-          </w:rPr>
-          <w:t>16</w:t>
-        </w:r>
-        <w:bookmarkEnd w:id="86"/>
-      </w:fldSimple>
+      <w:r>
+        <w:fldChar w:fldCharType="begin"/>
+      </w:r>
+      <w:r>
+        <w:instrText xml:space="preserve"> SEQ Figura \* ARABIC </w:instrText>
+      </w:r>
+      <w:r>
+        <w:fldChar w:fldCharType="separate"/>
+      </w:r>
+      <w:r>
+        <w:rPr>
+          <w:noProof/>
+        </w:rPr>
+        <w:t>16</w:t>
+      </w:r>
+      <w:bookmarkEnd w:id="85"/>
+      <w:r>
+        <w:rPr>
+          <w:noProof/>
+        </w:rPr>
+        <w:fldChar w:fldCharType="end"/>
+      </w:r>
     </w:p>
     <w:p>
       <w:r>
@@ -23546,12 +24023,12 @@
           <w:numId w:val="4"/>
         </w:numPr>
       </w:pPr>
-      <w:bookmarkStart w:id="87" w:name="_Toc23520951"/>
+      <w:bookmarkStart w:id="86" w:name="_Toc23520951"/>
       <w:r>
         <w:lastRenderedPageBreak/>
         <w:t>Mockups EVITAR Mobile</w:t>
       </w:r>
-      <w:bookmarkEnd w:id="87"/>
+      <w:bookmarkEnd w:id="86"/>
     </w:p>
     <w:p/>
     <w:p>
@@ -23585,31 +24062,25 @@
           <w:numId w:val="4"/>
         </w:numPr>
       </w:pPr>
-      <w:bookmarkStart w:id="88" w:name="_Toc23520952"/>
-      <w:r>
+      <w:bookmarkStart w:id="87" w:name="_Toc23520952"/>
+      <w:r>
+        <w:rPr>
+          <w:noProof/>
+        </w:rPr>
         <w:lastRenderedPageBreak/>
-        <w:t>Diagrama Classes</w:t>
-      </w:r>
-      <w:bookmarkEnd w:id="88"/>
-    </w:p>
-    <w:p>
-      <w:r>
-        <w:rPr>
-          <w:noProof/>
-        </w:rPr>
         <w:drawing>
-          <wp:anchor distT="0" distB="0" distL="114300" distR="114300" simplePos="0" relativeHeight="251673600" behindDoc="0" locked="0" layoutInCell="1" allowOverlap="1" wp14:anchorId="726D7D8A" wp14:editId="404A332D">
+          <wp:anchor distT="0" distB="0" distL="114300" distR="114300" simplePos="0" relativeHeight="251673600" behindDoc="0" locked="0" layoutInCell="1" allowOverlap="1" wp14:anchorId="122DD515" wp14:editId="5686FAE9">
             <wp:simplePos x="0" y="0"/>
             <wp:positionH relativeFrom="margin">
               <wp:align>center</wp:align>
             </wp:positionH>
             <wp:positionV relativeFrom="paragraph">
-              <wp:posOffset>308610</wp:posOffset>
+              <wp:posOffset>607060</wp:posOffset>
             </wp:positionV>
-            <wp:extent cx="5135880" cy="4251960"/>
-            <wp:effectExtent l="0" t="0" r="7620" b="0"/>
+            <wp:extent cx="7581900" cy="4789805"/>
+            <wp:effectExtent l="0" t="0" r="0" b="0"/>
             <wp:wrapTopAndBottom/>
-            <wp:docPr id="25" name="Imagem 25" descr="Uma imagem com captura de ecrã&#10;&#10;Descrição gerada automaticamente"/>
+            <wp:docPr id="3" name="Imagem 3" descr="Uma imagem com captura de ecrã&#10;&#10;Descrição gerada automaticamente"/>
             <wp:cNvGraphicFramePr>
               <a:graphicFrameLocks xmlns:a="http://schemas.openxmlformats.org/drawingml/2006/main" noChangeAspect="1"/>
             </wp:cNvGraphicFramePr>
@@ -23617,7 +24088,7 @@
               <a:graphicData uri="http://schemas.openxmlformats.org/drawingml/2006/picture">
                 <pic:pic xmlns:pic="http://schemas.openxmlformats.org/drawingml/2006/picture">
                   <pic:nvPicPr>
-                    <pic:cNvPr id="25" name="Diagrama de Classes.png"/>
+                    <pic:cNvPr id="3" name="Diagrama de Classes.png"/>
                     <pic:cNvPicPr/>
                   </pic:nvPicPr>
                   <pic:blipFill>
@@ -23635,7 +24106,7 @@
                   <pic:spPr>
                     <a:xfrm>
                       <a:off x="0" y="0"/>
-                      <a:ext cx="5135880" cy="4251960"/>
+                      <a:ext cx="7581900" cy="4789805"/>
                     </a:xfrm>
                     <a:prstGeom prst="rect">
                       <a:avLst/>
@@ -23653,25 +24124,10 @@
           </wp:anchor>
         </w:drawing>
       </w:r>
-    </w:p>
-    <w:p>
-      <w:pPr>
-        <w:pStyle w:val="Legenda"/>
-        <w:jc w:val="center"/>
-      </w:pPr>
-      <w:bookmarkStart w:id="89" w:name="_Toc23520970"/>
-      <w:r>
-        <w:t xml:space="preserve">Figura </w:t>
-      </w:r>
-      <w:fldSimple w:instr=" SEQ Figura \* ARABIC ">
-        <w:r>
-          <w:rPr>
-            <w:noProof/>
-          </w:rPr>
-          <w:t>17</w:t>
-        </w:r>
-        <w:bookmarkEnd w:id="89"/>
-      </w:fldSimple>
+      <w:r>
+        <w:t>Diagrama Classes</w:t>
+      </w:r>
+      <w:bookmarkEnd w:id="87"/>
     </w:p>
     <w:p>
       <w:pPr>
@@ -23684,6 +24140,8 @@
           <w:docGrid w:linePitch="360"/>
         </w:sectPr>
       </w:pPr>
+      <w:bookmarkStart w:id="88" w:name="_GoBack"/>
+      <w:bookmarkEnd w:id="88"/>
     </w:p>
     <w:p>
       <w:pPr>
@@ -23693,12 +24151,12 @@
           <w:numId w:val="4"/>
         </w:numPr>
       </w:pPr>
-      <w:bookmarkStart w:id="90" w:name="_Toc23520953"/>
+      <w:bookmarkStart w:id="89" w:name="_Toc23520953"/>
       <w:r>
         <w:lastRenderedPageBreak/>
         <w:t>Diagrama Qualquer</w:t>
       </w:r>
-      <w:bookmarkEnd w:id="90"/>
+      <w:bookmarkEnd w:id="89"/>
     </w:p>
     <w:p/>
     <w:p>
@@ -23763,6 +24221,7 @@
         <w:docPartUnique/>
       </w:docPartObj>
     </w:sdtPr>
+    <w:sdtEndPr/>
     <w:sdtContent>
       <w:p>
         <w:pPr>
@@ -24036,6 +24495,7 @@
         <w:dataBinding w:prefixMappings="xmlns:ns0='http://schemas.openxmlformats.org/package/2006/metadata/core-properties' xmlns:ns1='http://purl.org/dc/elements/1.1/'" w:xpath="/ns0:coreProperties[1]/ns1:title[1]" w:storeItemID="{6C3C8BC8-F283-45AE-878A-BAB7291924A1}"/>
         <w:text/>
       </w:sdtPr>
+      <w:sdtEndPr/>
       <w:sdtContent>
         <w:r>
           <w:rPr>
@@ -24078,6 +24538,7 @@
           <w:calendar w:val="gregorian"/>
         </w:date>
       </w:sdtPr>
+      <w:sdtEndPr/>
       <w:sdtContent>
         <w:r>
           <w:rPr>
@@ -28378,7 +28839,7 @@
     <w:charset w:val="00"/>
     <w:family w:val="roman"/>
     <w:pitch w:val="variable"/>
-    <w:sig w:usb0="E0002AFF" w:usb1="C0007843" w:usb2="00000009" w:usb3="00000000" w:csb0="000001FF" w:csb1="00000000"/>
+    <w:sig w:usb0="E0002EFF" w:usb1="C000785B" w:usb2="00000009" w:usb3="00000000" w:csb0="000001FF" w:csb1="00000000"/>
   </w:font>
   <w:font w:name="Courier New">
     <w:panose1 w:val="02070309020205020404"/>
@@ -28399,14 +28860,14 @@
     <w:charset w:val="00"/>
     <w:family w:val="swiss"/>
     <w:pitch w:val="variable"/>
-    <w:sig w:usb0="E0002AFF" w:usb1="4000ACFF" w:usb2="00000001" w:usb3="00000000" w:csb0="000001FF" w:csb1="00000000"/>
+    <w:sig w:usb0="E0002AFF" w:usb1="C000247B" w:usb2="00000009" w:usb3="00000000" w:csb0="000001FF" w:csb1="00000000"/>
   </w:font>
   <w:font w:name="Calibri Light">
     <w:panose1 w:val="020F0302020204030204"/>
     <w:charset w:val="00"/>
     <w:family w:val="swiss"/>
     <w:pitch w:val="variable"/>
-    <w:sig w:usb0="A0002AEF" w:usb1="4000207B" w:usb2="00000000" w:usb3="00000000" w:csb0="000001FF" w:csb1="00000000"/>
+    <w:sig w:usb0="E0002AFF" w:usb1="C000247B" w:usb2="00000009" w:usb3="00000000" w:csb0="000001FF" w:csb1="00000000"/>
   </w:font>
 </w:fonts>
 </file>
@@ -28436,6 +28897,7 @@
     <w:rsid w:val="00252ABD"/>
     <w:rsid w:val="00585EE7"/>
     <w:rsid w:val="007A5336"/>
+    <w:rsid w:val="00964666"/>
     <w:rsid w:val="00C12712"/>
     <w:rsid w:val="00D52D00"/>
     <w:rsid w:val="00FB1A47"/>
@@ -29224,7 +29686,7 @@
 </file>
 
 <file path=customXml/itemProps2.xml><?xml version="1.0" encoding="utf-8"?>
-<ds:datastoreItem xmlns:ds="http://schemas.openxmlformats.org/officeDocument/2006/customXml" ds:itemID="{34F43715-F24B-421B-8849-BC51984D7E5B}">
+<ds:datastoreItem xmlns:ds="http://schemas.openxmlformats.org/officeDocument/2006/customXml" ds:itemID="{789AAFB2-8455-4084-9782-4C273CD791A2}">
   <ds:schemaRefs>
     <ds:schemaRef ds:uri="http://schemas.openxmlformats.org/officeDocument/2006/bibliography"/>
   </ds:schemaRefs>

</xml_diff>